<commit_message>
correções no artefato 20
</commit_message>
<xml_diff>
--- a/Artefatos/20 - Modelo Conceitual de Negócio.docx
+++ b/Artefatos/20 - Modelo Conceitual de Negócio.docx
@@ -31,26 +31,26 @@
           <w:noProof/>
         </w:rPr>
         <w:drawing>
-          <wp:anchor distT="0" distB="0" distL="114300" distR="114300" simplePos="0" relativeHeight="251658240" behindDoc="0" locked="0" layoutInCell="1" allowOverlap="1" wp14:anchorId="782AC5DC" wp14:editId="7CD9209C">
+          <wp:anchor distT="0" distB="0" distL="114300" distR="114300" simplePos="0" relativeHeight="251658240" behindDoc="1" locked="0" layoutInCell="1" allowOverlap="1" wp14:anchorId="0AC9A326" wp14:editId="665D25B7">
             <wp:simplePos x="0" y="0"/>
-            <wp:positionH relativeFrom="margin">
-              <wp:align>center</wp:align>
+            <wp:positionH relativeFrom="page">
+              <wp:posOffset>224287</wp:posOffset>
             </wp:positionH>
             <wp:positionV relativeFrom="paragraph">
-              <wp:posOffset>334681</wp:posOffset>
+              <wp:posOffset>319825</wp:posOffset>
             </wp:positionV>
-            <wp:extent cx="7191947" cy="5324514"/>
-            <wp:effectExtent l="0" t="0" r="9525" b="0"/>
-            <wp:wrapThrough wrapText="bothSides">
+            <wp:extent cx="7241540" cy="7675880"/>
+            <wp:effectExtent l="0" t="0" r="0" b="1270"/>
+            <wp:wrapTight wrapText="bothSides">
               <wp:wrapPolygon edited="0">
                 <wp:start x="0" y="0"/>
-                <wp:lineTo x="0" y="21484"/>
-                <wp:lineTo x="21571" y="21484"/>
-                <wp:lineTo x="21571" y="0"/>
+                <wp:lineTo x="0" y="21550"/>
+                <wp:lineTo x="21536" y="21550"/>
+                <wp:lineTo x="21536" y="0"/>
                 <wp:lineTo x="0" y="0"/>
               </wp:wrapPolygon>
-            </wp:wrapThrough>
-            <wp:docPr id="1" name="Imagem 1"/>
+            </wp:wrapTight>
+            <wp:docPr id="2" name="Imagem 2"/>
             <wp:cNvGraphicFramePr>
               <a:graphicFrameLocks xmlns:a="http://schemas.openxmlformats.org/drawingml/2006/main" noChangeAspect="1"/>
             </wp:cNvGraphicFramePr>
@@ -79,7 +79,7 @@
                   <pic:spPr bwMode="auto">
                     <a:xfrm>
                       <a:off x="0" y="0"/>
-                      <a:ext cx="7191947" cy="5324514"/>
+                      <a:ext cx="7241540" cy="7675880"/>
                     </a:xfrm>
                     <a:prstGeom prst="rect">
                       <a:avLst/>
@@ -92,6 +92,12 @@
                 </pic:pic>
               </a:graphicData>
             </a:graphic>
+            <wp14:sizeRelH relativeFrom="margin">
+              <wp14:pctWidth>0</wp14:pctWidth>
+            </wp14:sizeRelH>
+            <wp14:sizeRelV relativeFrom="margin">
+              <wp14:pctHeight>0</wp14:pctHeight>
+            </wp14:sizeRelV>
           </wp:anchor>
         </w:drawing>
       </w:r>

</xml_diff>